<commit_message>
Atualizado o Relatorio de Acompanhamento da OS4818.
</commit_message>
<xml_diff>
--- a/00_GESTAO_GERAL/05_ORDEM_SERVICO/12_OS4818/01_GESTAO/OS 4818 - Documento de Acompanhamento.docx
+++ b/00_GESTAO_GERAL/05_ORDEM_SERVICO/12_OS4818/01_GESTAO/OS 4818 - Documento de Acompanhamento.docx
@@ -1,6 +1,6 @@
 
 <file path=word/document.xml><?xml version="1.0" encoding="utf-8"?>
-<w:document xmlns:wpc="http://schemas.microsoft.com/office/word/2010/wordprocessingCanvas" xmlns:cx="http://schemas.microsoft.com/office/drawing/2014/chartex" xmlns:cx1="http://schemas.microsoft.com/office/drawing/2015/9/8/chartex" xmlns:cx2="http://schemas.microsoft.com/office/drawing/2015/10/21/chartex" xmlns:cx3="http://schemas.microsoft.com/office/drawing/2016/5/9/chartex" xmlns:cx4="http://schemas.microsoft.com/office/drawing/2016/5/10/chartex" xmlns:cx5="http://schemas.microsoft.com/office/drawing/2016/5/11/chartex" xmlns:mc="http://schemas.openxmlformats.org/markup-compatibility/2006" xmlns:o="urn:schemas-microsoft-com:office:office" xmlns:r="http://schemas.openxmlformats.org/officeDocument/2006/relationships" xmlns:m="http://schemas.openxmlformats.org/officeDocument/2006/math" xmlns:v="urn:schemas-microsoft-com:vml" xmlns:wp14="http://schemas.microsoft.com/office/word/2010/wordprocessingDrawing" xmlns:wp="http://schemas.openxmlformats.org/drawingml/2006/wordprocessingDrawing" xmlns:w10="urn:schemas-microsoft-com:office:word" xmlns:w="http://schemas.openxmlformats.org/wordprocessingml/2006/main" xmlns:w14="http://schemas.microsoft.com/office/word/2010/wordml" xmlns:w15="http://schemas.microsoft.com/office/word/2012/wordml" xmlns:w16se="http://schemas.microsoft.com/office/word/2015/wordml/symex" xmlns:wpg="http://schemas.microsoft.com/office/word/2010/wordprocessingGroup" xmlns:wpi="http://schemas.microsoft.com/office/word/2010/wordprocessingInk" xmlns:wne="http://schemas.microsoft.com/office/word/2006/wordml" xmlns:wps="http://schemas.microsoft.com/office/word/2010/wordprocessingShape" mc:Ignorable="w14 w15 w16se wp14">
+<w:document xmlns:wpc="http://schemas.microsoft.com/office/word/2010/wordprocessingCanvas" xmlns:mc="http://schemas.openxmlformats.org/markup-compatibility/2006" xmlns:o="urn:schemas-microsoft-com:office:office" xmlns:r="http://schemas.openxmlformats.org/officeDocument/2006/relationships" xmlns:m="http://schemas.openxmlformats.org/officeDocument/2006/math" xmlns:v="urn:schemas-microsoft-com:vml" xmlns:wp14="http://schemas.microsoft.com/office/word/2010/wordprocessingDrawing" xmlns:wp="http://schemas.openxmlformats.org/drawingml/2006/wordprocessingDrawing" xmlns:w10="urn:schemas-microsoft-com:office:word" xmlns:w="http://schemas.openxmlformats.org/wordprocessingml/2006/main" xmlns:w14="http://schemas.microsoft.com/office/word/2010/wordml" xmlns:w15="http://schemas.microsoft.com/office/word/2012/wordml" xmlns:wpg="http://schemas.microsoft.com/office/word/2010/wordprocessingGroup" xmlns:wpi="http://schemas.microsoft.com/office/word/2010/wordprocessingInk" xmlns:wne="http://schemas.microsoft.com/office/word/2006/wordml" xmlns:wps="http://schemas.microsoft.com/office/word/2010/wordprocessingShape" mc:Ignorable="w14 w15 wp14">
   <w:body>
     <w:p>
       <w:pPr>
@@ -111,8 +111,6 @@
               </w:rPr>
               <w:t>18</w:t>
             </w:r>
-            <w:bookmarkStart w:id="0" w:name="_GoBack"/>
-            <w:bookmarkEnd w:id="0"/>
           </w:p>
         </w:tc>
         <w:tc>
@@ -253,30 +251,14 @@
                 <w:sz w:val="24"/>
                 <w:szCs w:val="24"/>
               </w:rPr>
-              <w:t xml:space="preserve">OS para implementação dos casos de uso que especifica os processos </w:t>
-            </w:r>
-            <w:proofErr w:type="gramStart"/>
-            <w:r>
-              <w:rPr>
-                <w:sz w:val="24"/>
-                <w:szCs w:val="24"/>
-              </w:rPr>
-              <w:t xml:space="preserve">de </w:t>
-            </w:r>
-            <w:r>
-              <w:rPr>
-                <w:sz w:val="24"/>
-                <w:szCs w:val="24"/>
-              </w:rPr>
-              <w:t>Consultar</w:t>
-            </w:r>
-            <w:proofErr w:type="gramEnd"/>
-            <w:r>
-              <w:rPr>
-                <w:sz w:val="24"/>
-                <w:szCs w:val="24"/>
-              </w:rPr>
-              <w:t xml:space="preserve"> CEP-F; Abrir; Baixar; Apagar; Postar; Gerar Documento Manual; Publicar; Solicitar Acesso Não Contribuinte; Confirmar Cadastro no DEF; Controlar Vencimento de Prazo; Arquivar Documento e Atualizar a ficha de identificação e arquivar uma nova versão de um documento; Recuperar a última versão de um documento do repositório e Recuperar uma versão de um documento do repositório</w:t>
+              <w:t xml:space="preserve">OS para implementação dos casos de uso que especifica os processos de </w:t>
+            </w:r>
+            <w:r>
+              <w:rPr>
+                <w:sz w:val="24"/>
+                <w:szCs w:val="24"/>
+              </w:rPr>
+              <w:t>Consultar CEP-F; Abrir; Baixar; Apagar; Postar; Gerar Documento Manual; Publicar; Solicitar Acesso Não Contribuinte; Confirmar Cadastro no DEF; Controlar Vencimento de Prazo; Arquivar Documento e Atualizar a ficha de identificação e arquivar uma nova versão de um documento; Recuperar a última versão de um documento do repositório e Recuperar uma versão de um documento do repositório</w:t>
             </w:r>
             <w:r>
               <w:rPr>
@@ -1229,6 +1211,7 @@
       <w:tblPr>
         <w:tblStyle w:val="Tabelacomgrade"/>
         <w:tblW w:w="9071" w:type="dxa"/>
+        <w:tblInd w:w="5" w:type="dxa"/>
         <w:tblLook w:val="04A0" w:firstRow="1" w:lastRow="0" w:firstColumn="1" w:lastColumn="0" w:noHBand="0" w:noVBand="1"/>
       </w:tblPr>
       <w:tblGrid>
@@ -1353,7 +1336,14 @@
                 <w:sz w:val="24"/>
                 <w:szCs w:val="24"/>
               </w:rPr>
-              <w:t>03</w:t>
+              <w:t>1</w:t>
+            </w:r>
+            <w:r>
+              <w:rPr>
+                <w:sz w:val="24"/>
+                <w:szCs w:val="24"/>
+              </w:rPr>
+              <w:t>0</w:t>
             </w:r>
             <w:r>
               <w:rPr>
@@ -1571,6 +1561,9 @@
             <w:pPr>
               <w:spacing w:after="0"/>
             </w:pPr>
+            <w:r>
+              <w:t>Acompanhamento da OS</w:t>
+            </w:r>
           </w:p>
         </w:tc>
       </w:tr>
@@ -1626,6 +1619,9 @@
             <w:pPr>
               <w:spacing w:after="0"/>
             </w:pPr>
+            <w:r>
+              <w:t>10/11/16</w:t>
+            </w:r>
           </w:p>
         </w:tc>
         <w:tc>
@@ -1636,6 +1632,9 @@
             <w:pPr>
               <w:spacing w:after="0"/>
             </w:pPr>
+            <w:r>
+              <w:t>Acompanhamento da OS</w:t>
+            </w:r>
           </w:p>
         </w:tc>
       </w:tr>
@@ -2293,6 +2292,9 @@
               <w:spacing w:after="0"/>
               <w:jc w:val="center"/>
             </w:pPr>
+            <w:r>
+              <w:t>10/11/16</w:t>
+            </w:r>
           </w:p>
         </w:tc>
         <w:tc>
@@ -2303,6 +2305,9 @@
             <w:pPr>
               <w:spacing w:after="0"/>
             </w:pPr>
+            <w:r>
+              <w:t>OS Iniciada</w:t>
+            </w:r>
           </w:p>
         </w:tc>
         <w:tc>
@@ -2313,6 +2318,16 @@
             <w:pPr>
               <w:spacing w:after="0"/>
             </w:pPr>
+            <w:proofErr w:type="spellStart"/>
+            <w:r>
+              <w:t>NTConsult</w:t>
+            </w:r>
+            <w:proofErr w:type="spellEnd"/>
+            <w:r>
+              <w:t xml:space="preserve"> – Rodrigo Borges</w:t>
+            </w:r>
+            <w:bookmarkStart w:id="0" w:name="_GoBack"/>
+            <w:bookmarkEnd w:id="0"/>
           </w:p>
         </w:tc>
       </w:tr>
@@ -4150,18 +4165,8 @@
           <w:sz w:val="24"/>
           <w:szCs w:val="24"/>
         </w:rPr>
-        <w:t xml:space="preserve">Sanções </w:t>
+        <w:t>Sanções a Aplicar</w:t>
       </w:r>
-      <w:proofErr w:type="gramStart"/>
-      <w:r>
-        <w:rPr>
-          <w:b/>
-          <w:sz w:val="24"/>
-          <w:szCs w:val="24"/>
-        </w:rPr>
-        <w:t>a Aplicar</w:t>
-      </w:r>
-      <w:proofErr w:type="gramEnd"/>
       <w:r>
         <w:rPr>
           <w:b/>
@@ -4186,7 +4191,7 @@
 </file>
 
 <file path=word/endnotes.xml><?xml version="1.0" encoding="utf-8"?>
-<w:endnotes xmlns:wpc="http://schemas.microsoft.com/office/word/2010/wordprocessingCanvas" xmlns:cx="http://schemas.microsoft.com/office/drawing/2014/chartex" xmlns:cx1="http://schemas.microsoft.com/office/drawing/2015/9/8/chartex" xmlns:cx2="http://schemas.microsoft.com/office/drawing/2015/10/21/chartex" xmlns:cx3="http://schemas.microsoft.com/office/drawing/2016/5/9/chartex" xmlns:cx4="http://schemas.microsoft.com/office/drawing/2016/5/10/chartex" xmlns:cx5="http://schemas.microsoft.com/office/drawing/2016/5/11/chartex" xmlns:mc="http://schemas.openxmlformats.org/markup-compatibility/2006" xmlns:o="urn:schemas-microsoft-com:office:office" xmlns:r="http://schemas.openxmlformats.org/officeDocument/2006/relationships" xmlns:m="http://schemas.openxmlformats.org/officeDocument/2006/math" xmlns:v="urn:schemas-microsoft-com:vml" xmlns:wp14="http://schemas.microsoft.com/office/word/2010/wordprocessingDrawing" xmlns:wp="http://schemas.openxmlformats.org/drawingml/2006/wordprocessingDrawing" xmlns:w10="urn:schemas-microsoft-com:office:word" xmlns:w="http://schemas.openxmlformats.org/wordprocessingml/2006/main" xmlns:w14="http://schemas.microsoft.com/office/word/2010/wordml" xmlns:w15="http://schemas.microsoft.com/office/word/2012/wordml" xmlns:w16se="http://schemas.microsoft.com/office/word/2015/wordml/symex" xmlns:wpg="http://schemas.microsoft.com/office/word/2010/wordprocessingGroup" xmlns:wpi="http://schemas.microsoft.com/office/word/2010/wordprocessingInk" xmlns:wne="http://schemas.microsoft.com/office/word/2006/wordml" xmlns:wps="http://schemas.microsoft.com/office/word/2010/wordprocessingShape" mc:Ignorable="w14 w15 w16se wp14">
+<w:endnotes xmlns:wpc="http://schemas.microsoft.com/office/word/2010/wordprocessingCanvas" xmlns:mc="http://schemas.openxmlformats.org/markup-compatibility/2006" xmlns:o="urn:schemas-microsoft-com:office:office" xmlns:r="http://schemas.openxmlformats.org/officeDocument/2006/relationships" xmlns:m="http://schemas.openxmlformats.org/officeDocument/2006/math" xmlns:v="urn:schemas-microsoft-com:vml" xmlns:wp14="http://schemas.microsoft.com/office/word/2010/wordprocessingDrawing" xmlns:wp="http://schemas.openxmlformats.org/drawingml/2006/wordprocessingDrawing" xmlns:w10="urn:schemas-microsoft-com:office:word" xmlns:w="http://schemas.openxmlformats.org/wordprocessingml/2006/main" xmlns:w14="http://schemas.microsoft.com/office/word/2010/wordml" xmlns:w15="http://schemas.microsoft.com/office/word/2012/wordml" xmlns:wpg="http://schemas.microsoft.com/office/word/2010/wordprocessingGroup" xmlns:wpi="http://schemas.microsoft.com/office/word/2010/wordprocessingInk" xmlns:wne="http://schemas.microsoft.com/office/word/2006/wordml" xmlns:wps="http://schemas.microsoft.com/office/word/2010/wordprocessingShape" mc:Ignorable="w14 w15 wp14">
   <w:endnote w:type="separator" w:id="-1">
     <w:p>
       <w:r>
@@ -4205,7 +4210,7 @@
 </file>
 
 <file path=word/footer1.xml><?xml version="1.0" encoding="utf-8"?>
-<w:ftr xmlns:wpc="http://schemas.microsoft.com/office/word/2010/wordprocessingCanvas" xmlns:cx="http://schemas.microsoft.com/office/drawing/2014/chartex" xmlns:cx1="http://schemas.microsoft.com/office/drawing/2015/9/8/chartex" xmlns:cx2="http://schemas.microsoft.com/office/drawing/2015/10/21/chartex" xmlns:cx3="http://schemas.microsoft.com/office/drawing/2016/5/9/chartex" xmlns:cx4="http://schemas.microsoft.com/office/drawing/2016/5/10/chartex" xmlns:cx5="http://schemas.microsoft.com/office/drawing/2016/5/11/chartex" xmlns:mc="http://schemas.openxmlformats.org/markup-compatibility/2006" xmlns:o="urn:schemas-microsoft-com:office:office" xmlns:r="http://schemas.openxmlformats.org/officeDocument/2006/relationships" xmlns:m="http://schemas.openxmlformats.org/officeDocument/2006/math" xmlns:v="urn:schemas-microsoft-com:vml" xmlns:wp14="http://schemas.microsoft.com/office/word/2010/wordprocessingDrawing" xmlns:wp="http://schemas.openxmlformats.org/drawingml/2006/wordprocessingDrawing" xmlns:w10="urn:schemas-microsoft-com:office:word" xmlns:w="http://schemas.openxmlformats.org/wordprocessingml/2006/main" xmlns:w14="http://schemas.microsoft.com/office/word/2010/wordml" xmlns:w15="http://schemas.microsoft.com/office/word/2012/wordml" xmlns:w16se="http://schemas.microsoft.com/office/word/2015/wordml/symex" xmlns:wpg="http://schemas.microsoft.com/office/word/2010/wordprocessingGroup" xmlns:wpi="http://schemas.microsoft.com/office/word/2010/wordprocessingInk" xmlns:wne="http://schemas.microsoft.com/office/word/2006/wordml" xmlns:wps="http://schemas.microsoft.com/office/word/2010/wordprocessingShape" mc:Ignorable="w14 w15 w16se wp14">
+<w:ftr xmlns:wpc="http://schemas.microsoft.com/office/word/2010/wordprocessingCanvas" xmlns:mc="http://schemas.openxmlformats.org/markup-compatibility/2006" xmlns:o="urn:schemas-microsoft-com:office:office" xmlns:r="http://schemas.openxmlformats.org/officeDocument/2006/relationships" xmlns:m="http://schemas.openxmlformats.org/officeDocument/2006/math" xmlns:v="urn:schemas-microsoft-com:vml" xmlns:wp14="http://schemas.microsoft.com/office/word/2010/wordprocessingDrawing" xmlns:wp="http://schemas.openxmlformats.org/drawingml/2006/wordprocessingDrawing" xmlns:w10="urn:schemas-microsoft-com:office:word" xmlns:w="http://schemas.openxmlformats.org/wordprocessingml/2006/main" xmlns:w14="http://schemas.microsoft.com/office/word/2010/wordml" xmlns:w15="http://schemas.microsoft.com/office/word/2012/wordml" xmlns:wpg="http://schemas.microsoft.com/office/word/2010/wordprocessingGroup" xmlns:wpi="http://schemas.microsoft.com/office/word/2010/wordprocessingInk" xmlns:wne="http://schemas.microsoft.com/office/word/2006/wordml" xmlns:wps="http://schemas.microsoft.com/office/word/2010/wordprocessingShape" mc:Ignorable="w14 w15 wp14">
   <w:p>
     <w:pPr>
       <w:pStyle w:val="Rodap"/>
@@ -4236,7 +4241,7 @@
         <w:rStyle w:val="Nmerodepgina"/>
         <w:noProof/>
       </w:rPr>
-      <w:t>2</w:t>
+      <w:t>3</w:t>
     </w:r>
     <w:r>
       <w:rPr>
@@ -4277,7 +4282,7 @@
         <v:shape id="_x0000_s2051" type="#_x0000_t75" style="position:absolute;margin-left:275.05pt;margin-top:-9.15pt;width:211.25pt;height:35.9pt;z-index:251656704">
           <v:imagedata r:id="rId1" o:title=""/>
         </v:shape>
-        <o:OLEObject Type="Embed" ProgID="PBrush" ShapeID="_x0000_s2051" DrawAspect="Content" ObjectID="_1539680836" r:id="rId2"/>
+        <o:OLEObject Type="Embed" ProgID="PBrush" ShapeID="_x0000_s2051" DrawAspect="Content" ObjectID="_1540360087" r:id="rId2"/>
       </w:object>
     </w:r>
   </w:p>
@@ -4285,7 +4290,7 @@
 </file>
 
 <file path=word/footnotes.xml><?xml version="1.0" encoding="utf-8"?>
-<w:footnotes xmlns:wpc="http://schemas.microsoft.com/office/word/2010/wordprocessingCanvas" xmlns:cx="http://schemas.microsoft.com/office/drawing/2014/chartex" xmlns:cx1="http://schemas.microsoft.com/office/drawing/2015/9/8/chartex" xmlns:cx2="http://schemas.microsoft.com/office/drawing/2015/10/21/chartex" xmlns:cx3="http://schemas.microsoft.com/office/drawing/2016/5/9/chartex" xmlns:cx4="http://schemas.microsoft.com/office/drawing/2016/5/10/chartex" xmlns:cx5="http://schemas.microsoft.com/office/drawing/2016/5/11/chartex" xmlns:mc="http://schemas.openxmlformats.org/markup-compatibility/2006" xmlns:o="urn:schemas-microsoft-com:office:office" xmlns:r="http://schemas.openxmlformats.org/officeDocument/2006/relationships" xmlns:m="http://schemas.openxmlformats.org/officeDocument/2006/math" xmlns:v="urn:schemas-microsoft-com:vml" xmlns:wp14="http://schemas.microsoft.com/office/word/2010/wordprocessingDrawing" xmlns:wp="http://schemas.openxmlformats.org/drawingml/2006/wordprocessingDrawing" xmlns:w10="urn:schemas-microsoft-com:office:word" xmlns:w="http://schemas.openxmlformats.org/wordprocessingml/2006/main" xmlns:w14="http://schemas.microsoft.com/office/word/2010/wordml" xmlns:w15="http://schemas.microsoft.com/office/word/2012/wordml" xmlns:w16se="http://schemas.microsoft.com/office/word/2015/wordml/symex" xmlns:wpg="http://schemas.microsoft.com/office/word/2010/wordprocessingGroup" xmlns:wpi="http://schemas.microsoft.com/office/word/2010/wordprocessingInk" xmlns:wne="http://schemas.microsoft.com/office/word/2006/wordml" xmlns:wps="http://schemas.microsoft.com/office/word/2010/wordprocessingShape" mc:Ignorable="w14 w15 w16se wp14">
+<w:footnotes xmlns:wpc="http://schemas.microsoft.com/office/word/2010/wordprocessingCanvas" xmlns:mc="http://schemas.openxmlformats.org/markup-compatibility/2006" xmlns:o="urn:schemas-microsoft-com:office:office" xmlns:r="http://schemas.openxmlformats.org/officeDocument/2006/relationships" xmlns:m="http://schemas.openxmlformats.org/officeDocument/2006/math" xmlns:v="urn:schemas-microsoft-com:vml" xmlns:wp14="http://schemas.microsoft.com/office/word/2010/wordprocessingDrawing" xmlns:wp="http://schemas.openxmlformats.org/drawingml/2006/wordprocessingDrawing" xmlns:w10="urn:schemas-microsoft-com:office:word" xmlns:w="http://schemas.openxmlformats.org/wordprocessingml/2006/main" xmlns:w14="http://schemas.microsoft.com/office/word/2010/wordml" xmlns:w15="http://schemas.microsoft.com/office/word/2012/wordml" xmlns:wpg="http://schemas.microsoft.com/office/word/2010/wordprocessingGroup" xmlns:wpi="http://schemas.microsoft.com/office/word/2010/wordprocessingInk" xmlns:wne="http://schemas.microsoft.com/office/word/2006/wordml" xmlns:wps="http://schemas.microsoft.com/office/word/2010/wordprocessingShape" mc:Ignorable="w14 w15 wp14">
   <w:footnote w:type="separator" w:id="-1">
     <w:p>
       <w:r>
@@ -4304,7 +4309,7 @@
 </file>
 
 <file path=word/header1.xml><?xml version="1.0" encoding="utf-8"?>
-<w:hdr xmlns:wpc="http://schemas.microsoft.com/office/word/2010/wordprocessingCanvas" xmlns:cx="http://schemas.microsoft.com/office/drawing/2014/chartex" xmlns:cx1="http://schemas.microsoft.com/office/drawing/2015/9/8/chartex" xmlns:cx2="http://schemas.microsoft.com/office/drawing/2015/10/21/chartex" xmlns:cx3="http://schemas.microsoft.com/office/drawing/2016/5/9/chartex" xmlns:cx4="http://schemas.microsoft.com/office/drawing/2016/5/10/chartex" xmlns:cx5="http://schemas.microsoft.com/office/drawing/2016/5/11/chartex" xmlns:mc="http://schemas.openxmlformats.org/markup-compatibility/2006" xmlns:o="urn:schemas-microsoft-com:office:office" xmlns:r="http://schemas.openxmlformats.org/officeDocument/2006/relationships" xmlns:m="http://schemas.openxmlformats.org/officeDocument/2006/math" xmlns:v="urn:schemas-microsoft-com:vml" xmlns:wp14="http://schemas.microsoft.com/office/word/2010/wordprocessingDrawing" xmlns:wp="http://schemas.openxmlformats.org/drawingml/2006/wordprocessingDrawing" xmlns:w10="urn:schemas-microsoft-com:office:word" xmlns:w="http://schemas.openxmlformats.org/wordprocessingml/2006/main" xmlns:w14="http://schemas.microsoft.com/office/word/2010/wordml" xmlns:w15="http://schemas.microsoft.com/office/word/2012/wordml" xmlns:w16se="http://schemas.microsoft.com/office/word/2015/wordml/symex" xmlns:wpg="http://schemas.microsoft.com/office/word/2010/wordprocessingGroup" xmlns:wpi="http://schemas.microsoft.com/office/word/2010/wordprocessingInk" xmlns:wne="http://schemas.microsoft.com/office/word/2006/wordml" xmlns:wps="http://schemas.microsoft.com/office/word/2010/wordprocessingShape" mc:Ignorable="w14 w15 w16se wp14">
+<w:hdr xmlns:wpc="http://schemas.microsoft.com/office/word/2010/wordprocessingCanvas" xmlns:mc="http://schemas.openxmlformats.org/markup-compatibility/2006" xmlns:o="urn:schemas-microsoft-com:office:office" xmlns:r="http://schemas.openxmlformats.org/officeDocument/2006/relationships" xmlns:m="http://schemas.openxmlformats.org/officeDocument/2006/math" xmlns:v="urn:schemas-microsoft-com:vml" xmlns:wp14="http://schemas.microsoft.com/office/word/2010/wordprocessingDrawing" xmlns:wp="http://schemas.openxmlformats.org/drawingml/2006/wordprocessingDrawing" xmlns:w10="urn:schemas-microsoft-com:office:word" xmlns:w="http://schemas.openxmlformats.org/wordprocessingml/2006/main" xmlns:w14="http://schemas.microsoft.com/office/word/2010/wordml" xmlns:w15="http://schemas.microsoft.com/office/word/2012/wordml" xmlns:wpg="http://schemas.microsoft.com/office/word/2010/wordprocessingGroup" xmlns:wpi="http://schemas.microsoft.com/office/word/2010/wordprocessingInk" xmlns:wne="http://schemas.microsoft.com/office/word/2006/wordml" xmlns:wps="http://schemas.microsoft.com/office/word/2010/wordprocessingShape" mc:Ignorable="w14 w15 wp14">
   <w:p>
     <w:pPr>
       <w:pStyle w:val="Cabealho"/>
@@ -4435,7 +4440,7 @@
 </file>
 
 <file path=word/styles.xml><?xml version="1.0" encoding="utf-8"?>
-<w:styles xmlns:mc="http://schemas.openxmlformats.org/markup-compatibility/2006" xmlns:r="http://schemas.openxmlformats.org/officeDocument/2006/relationships" xmlns:w="http://schemas.openxmlformats.org/wordprocessingml/2006/main" xmlns:w14="http://schemas.microsoft.com/office/word/2010/wordml" xmlns:w15="http://schemas.microsoft.com/office/word/2012/wordml" xmlns:w16se="http://schemas.microsoft.com/office/word/2015/wordml/symex" mc:Ignorable="w14 w15 w16se">
+<w:styles xmlns:mc="http://schemas.openxmlformats.org/markup-compatibility/2006" xmlns:r="http://schemas.openxmlformats.org/officeDocument/2006/relationships" xmlns:w="http://schemas.openxmlformats.org/wordprocessingml/2006/main" xmlns:w14="http://schemas.microsoft.com/office/word/2010/wordml" xmlns:w15="http://schemas.microsoft.com/office/word/2012/wordml" mc:Ignorable="w14 w15">
   <w:docDefaults>
     <w:rPrDefault>
       <w:rPr>
@@ -4445,7 +4450,7 @@
     </w:rPrDefault>
     <w:pPrDefault/>
   </w:docDefaults>
-  <w:latentStyles w:defLockedState="0" w:defUIPriority="99" w:defSemiHidden="0" w:defUnhideWhenUsed="0" w:defQFormat="0" w:count="374">
+  <w:latentStyles w:defLockedState="0" w:defUIPriority="99" w:defSemiHidden="0" w:defUnhideWhenUsed="0" w:defQFormat="0" w:count="371">
     <w:lsdException w:name="Normal" w:uiPriority="0" w:qFormat="1"/>
     <w:lsdException w:name="heading 1" w:uiPriority="9" w:qFormat="1"/>
     <w:lsdException w:name="heading 2" w:semiHidden="1" w:uiPriority="9" w:unhideWhenUsed="1" w:qFormat="1"/>
@@ -4817,9 +4822,6 @@
     <w:lsdException w:name="List Table 5 Dark Accent 6" w:uiPriority="50"/>
     <w:lsdException w:name="List Table 6 Colorful Accent 6" w:uiPriority="51"/>
     <w:lsdException w:name="List Table 7 Colorful Accent 6" w:uiPriority="52"/>
-    <w:lsdException w:name="Mention" w:semiHidden="1" w:unhideWhenUsed="1"/>
-    <w:lsdException w:name="Smart Hyperlink" w:semiHidden="1" w:unhideWhenUsed="1"/>
-    <w:lsdException w:name="Hashtag" w:semiHidden="1" w:unhideWhenUsed="1"/>
   </w:latentStyles>
   <w:style w:type="paragraph" w:default="1" w:styleId="Normal">
     <w:name w:val="Normal"/>
@@ -4923,6 +4925,7 @@
       <w:lang w:eastAsia="en-US"/>
     </w:rPr>
     <w:tblPr>
+      <w:tblInd w:w="0" w:type="dxa"/>
       <w:tblBorders>
         <w:top w:val="single" w:sz="4" w:space="0" w:color="auto"/>
         <w:left w:val="single" w:sz="4" w:space="0" w:color="auto"/>
@@ -4931,6 +4934,12 @@
         <w:insideH w:val="single" w:sz="4" w:space="0" w:color="auto"/>
         <w:insideV w:val="single" w:sz="4" w:space="0" w:color="auto"/>
       </w:tblBorders>
+      <w:tblCellMar>
+        <w:top w:w="0" w:type="dxa"/>
+        <w:left w:w="108" w:type="dxa"/>
+        <w:bottom w:w="0" w:type="dxa"/>
+        <w:right w:w="108" w:type="dxa"/>
+      </w:tblCellMar>
     </w:tblPr>
   </w:style>
   <w:style w:type="character" w:styleId="Refdecomentrio">

</xml_diff>

<commit_message>
Disponibilização dos casos de usos de GED abaixo relacionados para a OS 4818, do Processo do Domicilio Eletrônico Fazendário. GEDUC0010 - Arquivar Documento GEDUC0011 - Atualizar a ficha de identificação e arquivar uma nova versão de um documento GEDUC0040 - Recuperar a última versão de um documento do repositório GEDUC0041 - Recuperar uma versão de um documento do repositório
</commit_message>
<xml_diff>
--- a/00_GESTAO_GERAL/05_ORDEM_SERVICO/12_OS4818/01_GESTAO/OS 4818 - Documento de Acompanhamento.docx
+++ b/00_GESTAO_GERAL/05_ORDEM_SERVICO/12_OS4818/01_GESTAO/OS 4818 - Documento de Acompanhamento.docx
@@ -1,6 +1,6 @@
 
 <file path=word/document.xml><?xml version="1.0" encoding="utf-8"?>
-<w:document xmlns:wpc="http://schemas.microsoft.com/office/word/2010/wordprocessingCanvas" xmlns:mc="http://schemas.openxmlformats.org/markup-compatibility/2006" xmlns:o="urn:schemas-microsoft-com:office:office" xmlns:r="http://schemas.openxmlformats.org/officeDocument/2006/relationships" xmlns:m="http://schemas.openxmlformats.org/officeDocument/2006/math" xmlns:v="urn:schemas-microsoft-com:vml" xmlns:wp14="http://schemas.microsoft.com/office/word/2010/wordprocessingDrawing" xmlns:wp="http://schemas.openxmlformats.org/drawingml/2006/wordprocessingDrawing" xmlns:w10="urn:schemas-microsoft-com:office:word" xmlns:w="http://schemas.openxmlformats.org/wordprocessingml/2006/main" xmlns:w14="http://schemas.microsoft.com/office/word/2010/wordml" xmlns:w15="http://schemas.microsoft.com/office/word/2012/wordml" xmlns:wpg="http://schemas.microsoft.com/office/word/2010/wordprocessingGroup" xmlns:wpi="http://schemas.microsoft.com/office/word/2010/wordprocessingInk" xmlns:wne="http://schemas.microsoft.com/office/word/2006/wordml" xmlns:wps="http://schemas.microsoft.com/office/word/2010/wordprocessingShape" mc:Ignorable="w14 w15 wp14">
+<w:document xmlns:wpc="http://schemas.microsoft.com/office/word/2010/wordprocessingCanvas" xmlns:cx="http://schemas.microsoft.com/office/drawing/2014/chartex" xmlns:cx1="http://schemas.microsoft.com/office/drawing/2015/9/8/chartex" xmlns:cx2="http://schemas.microsoft.com/office/drawing/2015/10/21/chartex" xmlns:cx3="http://schemas.microsoft.com/office/drawing/2016/5/9/chartex" xmlns:cx4="http://schemas.microsoft.com/office/drawing/2016/5/10/chartex" xmlns:cx5="http://schemas.microsoft.com/office/drawing/2016/5/11/chartex" xmlns:mc="http://schemas.openxmlformats.org/markup-compatibility/2006" xmlns:o="urn:schemas-microsoft-com:office:office" xmlns:r="http://schemas.openxmlformats.org/officeDocument/2006/relationships" xmlns:m="http://schemas.openxmlformats.org/officeDocument/2006/math" xmlns:v="urn:schemas-microsoft-com:vml" xmlns:wp14="http://schemas.microsoft.com/office/word/2010/wordprocessingDrawing" xmlns:wp="http://schemas.openxmlformats.org/drawingml/2006/wordprocessingDrawing" xmlns:w10="urn:schemas-microsoft-com:office:word" xmlns:w="http://schemas.openxmlformats.org/wordprocessingml/2006/main" xmlns:w14="http://schemas.microsoft.com/office/word/2010/wordml" xmlns:w15="http://schemas.microsoft.com/office/word/2012/wordml" xmlns:w16se="http://schemas.microsoft.com/office/word/2015/wordml/symex" xmlns:wpg="http://schemas.microsoft.com/office/word/2010/wordprocessingGroup" xmlns:wpi="http://schemas.microsoft.com/office/word/2010/wordprocessingInk" xmlns:wne="http://schemas.microsoft.com/office/word/2006/wordml" xmlns:wps="http://schemas.microsoft.com/office/word/2010/wordprocessingShape" mc:Ignorable="w14 w15 w16se wp14">
   <w:body>
     <w:p>
       <w:pPr>
@@ -1271,6 +1271,8 @@
                 <w:szCs w:val="24"/>
               </w:rPr>
             </w:pPr>
+            <w:bookmarkStart w:id="0" w:name="_GoBack"/>
+            <w:bookmarkEnd w:id="0"/>
             <w:r>
               <w:rPr>
                 <w:sz w:val="24"/>
@@ -2326,8 +2328,6 @@
             <w:r>
               <w:t xml:space="preserve"> – Rodrigo Borges</w:t>
             </w:r>
-            <w:bookmarkStart w:id="0" w:name="_GoBack"/>
-            <w:bookmarkEnd w:id="0"/>
           </w:p>
         </w:tc>
       </w:tr>
@@ -2341,6 +2341,9 @@
               <w:spacing w:after="0"/>
               <w:jc w:val="center"/>
             </w:pPr>
+            <w:r>
+              <w:t>14/11/16</w:t>
+            </w:r>
           </w:p>
         </w:tc>
         <w:tc>
@@ -2351,6 +2354,41 @@
             <w:pPr>
               <w:spacing w:after="0"/>
             </w:pPr>
+            <w:r>
+              <w:t>Disponibilização dos casos de usos de GED abaixo relacionados para a OS 4818, do Processo do Domicilio Eletrônico Fazendário.</w:t>
+            </w:r>
+          </w:p>
+          <w:p>
+            <w:pPr>
+              <w:spacing w:after="0"/>
+            </w:pPr>
+            <w:r>
+              <w:t>GEDUC0010 - Arquivar Documento</w:t>
+            </w:r>
+          </w:p>
+          <w:p>
+            <w:pPr>
+              <w:spacing w:after="0"/>
+            </w:pPr>
+            <w:r>
+              <w:t>GEDUC0011 - Atualizar a ficha de identificação e arquivar uma nova versão de um documento</w:t>
+            </w:r>
+          </w:p>
+          <w:p>
+            <w:pPr>
+              <w:spacing w:after="0"/>
+            </w:pPr>
+            <w:r>
+              <w:t>GEDUC0040 - Recuperar a última versão de um documento do repositório</w:t>
+            </w:r>
+          </w:p>
+          <w:p>
+            <w:pPr>
+              <w:spacing w:after="0"/>
+            </w:pPr>
+            <w:r>
+              <w:t>GEDUC0041 - Recuperar uma versão de um documento do repositório</w:t>
+            </w:r>
           </w:p>
         </w:tc>
         <w:tc>
@@ -2361,6 +2399,9 @@
             <w:pPr>
               <w:spacing w:after="0"/>
             </w:pPr>
+            <w:r>
+              <w:t>CIAT - João Paulo</w:t>
+            </w:r>
           </w:p>
         </w:tc>
       </w:tr>
@@ -4191,7 +4232,7 @@
 </file>
 
 <file path=word/endnotes.xml><?xml version="1.0" encoding="utf-8"?>
-<w:endnotes xmlns:wpc="http://schemas.microsoft.com/office/word/2010/wordprocessingCanvas" xmlns:mc="http://schemas.openxmlformats.org/markup-compatibility/2006" xmlns:o="urn:schemas-microsoft-com:office:office" xmlns:r="http://schemas.openxmlformats.org/officeDocument/2006/relationships" xmlns:m="http://schemas.openxmlformats.org/officeDocument/2006/math" xmlns:v="urn:schemas-microsoft-com:vml" xmlns:wp14="http://schemas.microsoft.com/office/word/2010/wordprocessingDrawing" xmlns:wp="http://schemas.openxmlformats.org/drawingml/2006/wordprocessingDrawing" xmlns:w10="urn:schemas-microsoft-com:office:word" xmlns:w="http://schemas.openxmlformats.org/wordprocessingml/2006/main" xmlns:w14="http://schemas.microsoft.com/office/word/2010/wordml" xmlns:w15="http://schemas.microsoft.com/office/word/2012/wordml" xmlns:wpg="http://schemas.microsoft.com/office/word/2010/wordprocessingGroup" xmlns:wpi="http://schemas.microsoft.com/office/word/2010/wordprocessingInk" xmlns:wne="http://schemas.microsoft.com/office/word/2006/wordml" xmlns:wps="http://schemas.microsoft.com/office/word/2010/wordprocessingShape" mc:Ignorable="w14 w15 wp14">
+<w:endnotes xmlns:wpc="http://schemas.microsoft.com/office/word/2010/wordprocessingCanvas" xmlns:cx="http://schemas.microsoft.com/office/drawing/2014/chartex" xmlns:cx1="http://schemas.microsoft.com/office/drawing/2015/9/8/chartex" xmlns:cx2="http://schemas.microsoft.com/office/drawing/2015/10/21/chartex" xmlns:cx3="http://schemas.microsoft.com/office/drawing/2016/5/9/chartex" xmlns:cx4="http://schemas.microsoft.com/office/drawing/2016/5/10/chartex" xmlns:cx5="http://schemas.microsoft.com/office/drawing/2016/5/11/chartex" xmlns:mc="http://schemas.openxmlformats.org/markup-compatibility/2006" xmlns:o="urn:schemas-microsoft-com:office:office" xmlns:r="http://schemas.openxmlformats.org/officeDocument/2006/relationships" xmlns:m="http://schemas.openxmlformats.org/officeDocument/2006/math" xmlns:v="urn:schemas-microsoft-com:vml" xmlns:wp14="http://schemas.microsoft.com/office/word/2010/wordprocessingDrawing" xmlns:wp="http://schemas.openxmlformats.org/drawingml/2006/wordprocessingDrawing" xmlns:w10="urn:schemas-microsoft-com:office:word" xmlns:w="http://schemas.openxmlformats.org/wordprocessingml/2006/main" xmlns:w14="http://schemas.microsoft.com/office/word/2010/wordml" xmlns:w15="http://schemas.microsoft.com/office/word/2012/wordml" xmlns:w16se="http://schemas.microsoft.com/office/word/2015/wordml/symex" xmlns:wpg="http://schemas.microsoft.com/office/word/2010/wordprocessingGroup" xmlns:wpi="http://schemas.microsoft.com/office/word/2010/wordprocessingInk" xmlns:wne="http://schemas.microsoft.com/office/word/2006/wordml" xmlns:wps="http://schemas.microsoft.com/office/word/2010/wordprocessingShape" mc:Ignorable="w14 w15 w16se wp14">
   <w:endnote w:type="separator" w:id="-1">
     <w:p>
       <w:r>
@@ -4210,7 +4251,7 @@
 </file>
 
 <file path=word/footer1.xml><?xml version="1.0" encoding="utf-8"?>
-<w:ftr xmlns:wpc="http://schemas.microsoft.com/office/word/2010/wordprocessingCanvas" xmlns:mc="http://schemas.openxmlformats.org/markup-compatibility/2006" xmlns:o="urn:schemas-microsoft-com:office:office" xmlns:r="http://schemas.openxmlformats.org/officeDocument/2006/relationships" xmlns:m="http://schemas.openxmlformats.org/officeDocument/2006/math" xmlns:v="urn:schemas-microsoft-com:vml" xmlns:wp14="http://schemas.microsoft.com/office/word/2010/wordprocessingDrawing" xmlns:wp="http://schemas.openxmlformats.org/drawingml/2006/wordprocessingDrawing" xmlns:w10="urn:schemas-microsoft-com:office:word" xmlns:w="http://schemas.openxmlformats.org/wordprocessingml/2006/main" xmlns:w14="http://schemas.microsoft.com/office/word/2010/wordml" xmlns:w15="http://schemas.microsoft.com/office/word/2012/wordml" xmlns:wpg="http://schemas.microsoft.com/office/word/2010/wordprocessingGroup" xmlns:wpi="http://schemas.microsoft.com/office/word/2010/wordprocessingInk" xmlns:wne="http://schemas.microsoft.com/office/word/2006/wordml" xmlns:wps="http://schemas.microsoft.com/office/word/2010/wordprocessingShape" mc:Ignorable="w14 w15 wp14">
+<w:ftr xmlns:wpc="http://schemas.microsoft.com/office/word/2010/wordprocessingCanvas" xmlns:cx="http://schemas.microsoft.com/office/drawing/2014/chartex" xmlns:cx1="http://schemas.microsoft.com/office/drawing/2015/9/8/chartex" xmlns:cx2="http://schemas.microsoft.com/office/drawing/2015/10/21/chartex" xmlns:cx3="http://schemas.microsoft.com/office/drawing/2016/5/9/chartex" xmlns:cx4="http://schemas.microsoft.com/office/drawing/2016/5/10/chartex" xmlns:cx5="http://schemas.microsoft.com/office/drawing/2016/5/11/chartex" xmlns:mc="http://schemas.openxmlformats.org/markup-compatibility/2006" xmlns:o="urn:schemas-microsoft-com:office:office" xmlns:r="http://schemas.openxmlformats.org/officeDocument/2006/relationships" xmlns:m="http://schemas.openxmlformats.org/officeDocument/2006/math" xmlns:v="urn:schemas-microsoft-com:vml" xmlns:wp14="http://schemas.microsoft.com/office/word/2010/wordprocessingDrawing" xmlns:wp="http://schemas.openxmlformats.org/drawingml/2006/wordprocessingDrawing" xmlns:w10="urn:schemas-microsoft-com:office:word" xmlns:w="http://schemas.openxmlformats.org/wordprocessingml/2006/main" xmlns:w14="http://schemas.microsoft.com/office/word/2010/wordml" xmlns:w15="http://schemas.microsoft.com/office/word/2012/wordml" xmlns:w16se="http://schemas.microsoft.com/office/word/2015/wordml/symex" xmlns:wpg="http://schemas.microsoft.com/office/word/2010/wordprocessingGroup" xmlns:wpi="http://schemas.microsoft.com/office/word/2010/wordprocessingInk" xmlns:wne="http://schemas.microsoft.com/office/word/2006/wordml" xmlns:wps="http://schemas.microsoft.com/office/word/2010/wordprocessingShape" mc:Ignorable="w14 w15 w16se wp14">
   <w:p>
     <w:pPr>
       <w:pStyle w:val="Rodap"/>
@@ -4241,7 +4282,7 @@
         <w:rStyle w:val="Nmerodepgina"/>
         <w:noProof/>
       </w:rPr>
-      <w:t>3</w:t>
+      <w:t>2</w:t>
     </w:r>
     <w:r>
       <w:rPr>
@@ -4282,7 +4323,7 @@
         <v:shape id="_x0000_s2051" type="#_x0000_t75" style="position:absolute;margin-left:275.05pt;margin-top:-9.15pt;width:211.25pt;height:35.9pt;z-index:251656704">
           <v:imagedata r:id="rId1" o:title=""/>
         </v:shape>
-        <o:OLEObject Type="Embed" ProgID="PBrush" ShapeID="_x0000_s2051" DrawAspect="Content" ObjectID="_1540360087" r:id="rId2"/>
+        <o:OLEObject Type="Embed" ProgID="PBrush" ShapeID="_x0000_s2051" DrawAspect="Content" ObjectID="_1540631544" r:id="rId2"/>
       </w:object>
     </w:r>
   </w:p>
@@ -4290,7 +4331,7 @@
 </file>
 
 <file path=word/footnotes.xml><?xml version="1.0" encoding="utf-8"?>
-<w:footnotes xmlns:wpc="http://schemas.microsoft.com/office/word/2010/wordprocessingCanvas" xmlns:mc="http://schemas.openxmlformats.org/markup-compatibility/2006" xmlns:o="urn:schemas-microsoft-com:office:office" xmlns:r="http://schemas.openxmlformats.org/officeDocument/2006/relationships" xmlns:m="http://schemas.openxmlformats.org/officeDocument/2006/math" xmlns:v="urn:schemas-microsoft-com:vml" xmlns:wp14="http://schemas.microsoft.com/office/word/2010/wordprocessingDrawing" xmlns:wp="http://schemas.openxmlformats.org/drawingml/2006/wordprocessingDrawing" xmlns:w10="urn:schemas-microsoft-com:office:word" xmlns:w="http://schemas.openxmlformats.org/wordprocessingml/2006/main" xmlns:w14="http://schemas.microsoft.com/office/word/2010/wordml" xmlns:w15="http://schemas.microsoft.com/office/word/2012/wordml" xmlns:wpg="http://schemas.microsoft.com/office/word/2010/wordprocessingGroup" xmlns:wpi="http://schemas.microsoft.com/office/word/2010/wordprocessingInk" xmlns:wne="http://schemas.microsoft.com/office/word/2006/wordml" xmlns:wps="http://schemas.microsoft.com/office/word/2010/wordprocessingShape" mc:Ignorable="w14 w15 wp14">
+<w:footnotes xmlns:wpc="http://schemas.microsoft.com/office/word/2010/wordprocessingCanvas" xmlns:cx="http://schemas.microsoft.com/office/drawing/2014/chartex" xmlns:cx1="http://schemas.microsoft.com/office/drawing/2015/9/8/chartex" xmlns:cx2="http://schemas.microsoft.com/office/drawing/2015/10/21/chartex" xmlns:cx3="http://schemas.microsoft.com/office/drawing/2016/5/9/chartex" xmlns:cx4="http://schemas.microsoft.com/office/drawing/2016/5/10/chartex" xmlns:cx5="http://schemas.microsoft.com/office/drawing/2016/5/11/chartex" xmlns:mc="http://schemas.openxmlformats.org/markup-compatibility/2006" xmlns:o="urn:schemas-microsoft-com:office:office" xmlns:r="http://schemas.openxmlformats.org/officeDocument/2006/relationships" xmlns:m="http://schemas.openxmlformats.org/officeDocument/2006/math" xmlns:v="urn:schemas-microsoft-com:vml" xmlns:wp14="http://schemas.microsoft.com/office/word/2010/wordprocessingDrawing" xmlns:wp="http://schemas.openxmlformats.org/drawingml/2006/wordprocessingDrawing" xmlns:w10="urn:schemas-microsoft-com:office:word" xmlns:w="http://schemas.openxmlformats.org/wordprocessingml/2006/main" xmlns:w14="http://schemas.microsoft.com/office/word/2010/wordml" xmlns:w15="http://schemas.microsoft.com/office/word/2012/wordml" xmlns:w16se="http://schemas.microsoft.com/office/word/2015/wordml/symex" xmlns:wpg="http://schemas.microsoft.com/office/word/2010/wordprocessingGroup" xmlns:wpi="http://schemas.microsoft.com/office/word/2010/wordprocessingInk" xmlns:wne="http://schemas.microsoft.com/office/word/2006/wordml" xmlns:wps="http://schemas.microsoft.com/office/word/2010/wordprocessingShape" mc:Ignorable="w14 w15 w16se wp14">
   <w:footnote w:type="separator" w:id="-1">
     <w:p>
       <w:r>
@@ -4309,7 +4350,7 @@
 </file>
 
 <file path=word/header1.xml><?xml version="1.0" encoding="utf-8"?>
-<w:hdr xmlns:wpc="http://schemas.microsoft.com/office/word/2010/wordprocessingCanvas" xmlns:mc="http://schemas.openxmlformats.org/markup-compatibility/2006" xmlns:o="urn:schemas-microsoft-com:office:office" xmlns:r="http://schemas.openxmlformats.org/officeDocument/2006/relationships" xmlns:m="http://schemas.openxmlformats.org/officeDocument/2006/math" xmlns:v="urn:schemas-microsoft-com:vml" xmlns:wp14="http://schemas.microsoft.com/office/word/2010/wordprocessingDrawing" xmlns:wp="http://schemas.openxmlformats.org/drawingml/2006/wordprocessingDrawing" xmlns:w10="urn:schemas-microsoft-com:office:word" xmlns:w="http://schemas.openxmlformats.org/wordprocessingml/2006/main" xmlns:w14="http://schemas.microsoft.com/office/word/2010/wordml" xmlns:w15="http://schemas.microsoft.com/office/word/2012/wordml" xmlns:wpg="http://schemas.microsoft.com/office/word/2010/wordprocessingGroup" xmlns:wpi="http://schemas.microsoft.com/office/word/2010/wordprocessingInk" xmlns:wne="http://schemas.microsoft.com/office/word/2006/wordml" xmlns:wps="http://schemas.microsoft.com/office/word/2010/wordprocessingShape" mc:Ignorable="w14 w15 wp14">
+<w:hdr xmlns:wpc="http://schemas.microsoft.com/office/word/2010/wordprocessingCanvas" xmlns:cx="http://schemas.microsoft.com/office/drawing/2014/chartex" xmlns:cx1="http://schemas.microsoft.com/office/drawing/2015/9/8/chartex" xmlns:cx2="http://schemas.microsoft.com/office/drawing/2015/10/21/chartex" xmlns:cx3="http://schemas.microsoft.com/office/drawing/2016/5/9/chartex" xmlns:cx4="http://schemas.microsoft.com/office/drawing/2016/5/10/chartex" xmlns:cx5="http://schemas.microsoft.com/office/drawing/2016/5/11/chartex" xmlns:mc="http://schemas.openxmlformats.org/markup-compatibility/2006" xmlns:o="urn:schemas-microsoft-com:office:office" xmlns:r="http://schemas.openxmlformats.org/officeDocument/2006/relationships" xmlns:m="http://schemas.openxmlformats.org/officeDocument/2006/math" xmlns:v="urn:schemas-microsoft-com:vml" xmlns:wp14="http://schemas.microsoft.com/office/word/2010/wordprocessingDrawing" xmlns:wp="http://schemas.openxmlformats.org/drawingml/2006/wordprocessingDrawing" xmlns:w10="urn:schemas-microsoft-com:office:word" xmlns:w="http://schemas.openxmlformats.org/wordprocessingml/2006/main" xmlns:w14="http://schemas.microsoft.com/office/word/2010/wordml" xmlns:w15="http://schemas.microsoft.com/office/word/2012/wordml" xmlns:w16se="http://schemas.microsoft.com/office/word/2015/wordml/symex" xmlns:wpg="http://schemas.microsoft.com/office/word/2010/wordprocessingGroup" xmlns:wpi="http://schemas.microsoft.com/office/word/2010/wordprocessingInk" xmlns:wne="http://schemas.microsoft.com/office/word/2006/wordml" xmlns:wps="http://schemas.microsoft.com/office/word/2010/wordprocessingShape" mc:Ignorable="w14 w15 w16se wp14">
   <w:p>
     <w:pPr>
       <w:pStyle w:val="Cabealho"/>
@@ -4440,7 +4481,7 @@
 </file>
 
 <file path=word/styles.xml><?xml version="1.0" encoding="utf-8"?>
-<w:styles xmlns:mc="http://schemas.openxmlformats.org/markup-compatibility/2006" xmlns:r="http://schemas.openxmlformats.org/officeDocument/2006/relationships" xmlns:w="http://schemas.openxmlformats.org/wordprocessingml/2006/main" xmlns:w14="http://schemas.microsoft.com/office/word/2010/wordml" xmlns:w15="http://schemas.microsoft.com/office/word/2012/wordml" mc:Ignorable="w14 w15">
+<w:styles xmlns:mc="http://schemas.openxmlformats.org/markup-compatibility/2006" xmlns:r="http://schemas.openxmlformats.org/officeDocument/2006/relationships" xmlns:w="http://schemas.openxmlformats.org/wordprocessingml/2006/main" xmlns:w14="http://schemas.microsoft.com/office/word/2010/wordml" xmlns:w15="http://schemas.microsoft.com/office/word/2012/wordml" xmlns:w16se="http://schemas.microsoft.com/office/word/2015/wordml/symex" mc:Ignorable="w14 w15 w16se">
   <w:docDefaults>
     <w:rPrDefault>
       <w:rPr>
@@ -4450,7 +4491,7 @@
     </w:rPrDefault>
     <w:pPrDefault/>
   </w:docDefaults>
-  <w:latentStyles w:defLockedState="0" w:defUIPriority="99" w:defSemiHidden="0" w:defUnhideWhenUsed="0" w:defQFormat="0" w:count="371">
+  <w:latentStyles w:defLockedState="0" w:defUIPriority="99" w:defSemiHidden="0" w:defUnhideWhenUsed="0" w:defQFormat="0" w:count="374">
     <w:lsdException w:name="Normal" w:uiPriority="0" w:qFormat="1"/>
     <w:lsdException w:name="heading 1" w:uiPriority="9" w:qFormat="1"/>
     <w:lsdException w:name="heading 2" w:semiHidden="1" w:uiPriority="9" w:unhideWhenUsed="1" w:qFormat="1"/>
@@ -4556,7 +4597,6 @@
     <w:lsdException w:name="HTML Sample" w:semiHidden="1" w:unhideWhenUsed="1"/>
     <w:lsdException w:name="HTML Typewriter" w:semiHidden="1" w:unhideWhenUsed="1"/>
     <w:lsdException w:name="HTML Variable" w:semiHidden="1" w:unhideWhenUsed="1"/>
-    <w:lsdException w:name="Normal Table" w:semiHidden="1" w:unhideWhenUsed="1"/>
     <w:lsdException w:name="annotation subject" w:semiHidden="1" w:unhideWhenUsed="1"/>
     <w:lsdException w:name="No List" w:semiHidden="1" w:unhideWhenUsed="1"/>
     <w:lsdException w:name="Outline List 1" w:semiHidden="1" w:unhideWhenUsed="1"/>
@@ -4601,7 +4641,6 @@
     <w:lsdException w:name="Table Professional" w:semiHidden="1" w:unhideWhenUsed="1"/>
     <w:lsdException w:name="Table Subtle 1" w:semiHidden="1" w:unhideWhenUsed="1"/>
     <w:lsdException w:name="Table Subtle 2" w:semiHidden="1" w:unhideWhenUsed="1"/>
-    <w:lsdException w:name="Table Web 1" w:semiHidden="1" w:unhideWhenUsed="1"/>
     <w:lsdException w:name="Table Web 2" w:semiHidden="1" w:unhideWhenUsed="1"/>
     <w:lsdException w:name="Table Web 3" w:semiHidden="1" w:unhideWhenUsed="1"/>
     <w:lsdException w:name="Balloon Text" w:semiHidden="1" w:unhideWhenUsed="1"/>
@@ -4822,6 +4861,9 @@
     <w:lsdException w:name="List Table 5 Dark Accent 6" w:uiPriority="50"/>
     <w:lsdException w:name="List Table 6 Colorful Accent 6" w:uiPriority="51"/>
     <w:lsdException w:name="List Table 7 Colorful Accent 6" w:uiPriority="52"/>
+    <w:lsdException w:name="Mention" w:semiHidden="1" w:unhideWhenUsed="1"/>
+    <w:lsdException w:name="Smart Hyperlink" w:semiHidden="1" w:unhideWhenUsed="1"/>
+    <w:lsdException w:name="Hashtag" w:semiHidden="1" w:unhideWhenUsed="1"/>
   </w:latentStyles>
   <w:style w:type="paragraph" w:default="1" w:styleId="Normal">
     <w:name w:val="Normal"/>
@@ -4925,7 +4967,6 @@
       <w:lang w:eastAsia="en-US"/>
     </w:rPr>
     <w:tblPr>
-      <w:tblInd w:w="0" w:type="dxa"/>
       <w:tblBorders>
         <w:top w:val="single" w:sz="4" w:space="0" w:color="auto"/>
         <w:left w:val="single" w:sz="4" w:space="0" w:color="auto"/>
@@ -4934,12 +4975,6 @@
         <w:insideH w:val="single" w:sz="4" w:space="0" w:color="auto"/>
         <w:insideV w:val="single" w:sz="4" w:space="0" w:color="auto"/>
       </w:tblBorders>
-      <w:tblCellMar>
-        <w:top w:w="0" w:type="dxa"/>
-        <w:left w:w="108" w:type="dxa"/>
-        <w:bottom w:w="0" w:type="dxa"/>
-        <w:right w:w="108" w:type="dxa"/>
-      </w:tblCellMar>
     </w:tblPr>
   </w:style>
   <w:style w:type="character" w:styleId="Refdecomentrio">

</xml_diff>